<commit_message>
Implemented JUnit tests and amended reports
</commit_message>
<xml_diff>
--- a/Reflective report.docx
+++ b/Reflective report.docx
@@ -133,19 +133,7 @@
           <w:sz w:val="36"/>
           <w:szCs w:val="36"/>
         </w:rPr>
-        <w:t>SOFT252</w:t>
-      </w:r>
-      <w:r>
-        <w:rPr>
-          <w:rStyle w:val="normaltextrun"/>
-          <w:rFonts w:ascii="Calibri" w:hAnsi="Calibri" w:cs="Calibri"/>
-          <w:b/>
-          <w:bCs/>
-          <w:color w:val="5A5A5A"/>
-          <w:sz w:val="36"/>
-          <w:szCs w:val="36"/>
-        </w:rPr>
-        <w:t>: </w:t>
+        <w:t>SOFT252: </w:t>
       </w:r>
       <w:r>
         <w:rPr>
@@ -578,6 +566,8 @@
           <w:szCs w:val="18"/>
         </w:rPr>
       </w:pPr>
+      <w:bookmarkStart w:id="0" w:name="_GoBack"/>
+      <w:bookmarkEnd w:id="0"/>
     </w:p>
     <w:p>
       <w:pPr>
@@ -667,7 +657,23 @@
           <w:rFonts w:ascii="Calibri" w:hAnsi="Calibri" w:cs="Calibri"/>
           <w:color w:val="000000" w:themeColor="text1"/>
         </w:rPr>
-        <w:t>740</w:t>
+        <w:t>7</w:t>
+      </w:r>
+      <w:r>
+        <w:rPr>
+          <w:rStyle w:val="normaltextrun"/>
+          <w:rFonts w:ascii="Calibri" w:hAnsi="Calibri" w:cs="Calibri"/>
+          <w:color w:val="000000" w:themeColor="text1"/>
+        </w:rPr>
+        <w:t>9</w:t>
+      </w:r>
+      <w:r>
+        <w:rPr>
+          <w:rStyle w:val="normaltextrun"/>
+          <w:rFonts w:ascii="Calibri" w:hAnsi="Calibri" w:cs="Calibri"/>
+          <w:color w:val="000000" w:themeColor="text1"/>
+        </w:rPr>
+        <w:t>2</w:t>
       </w:r>
     </w:p>
     <w:p>
@@ -711,14 +717,7 @@
           <w:rStyle w:val="normaltextrun"/>
           <w:rFonts w:ascii="Calibri" w:hAnsi="Calibri" w:cs="Calibri"/>
         </w:rPr>
-        <w:t xml:space="preserve">January </w:t>
-      </w:r>
-      <w:r>
-        <w:rPr>
-          <w:rStyle w:val="normaltextrun"/>
-          <w:rFonts w:ascii="Calibri" w:hAnsi="Calibri" w:cs="Calibri"/>
-        </w:rPr>
-        <w:t>16</w:t>
+        <w:t>January 16</w:t>
       </w:r>
       <w:r>
         <w:rPr>
@@ -761,19 +760,7 @@
           <w:rPr>
             <w:rStyle w:val="Hyperlink"/>
           </w:rPr>
-          <w:t>https://github.com/Dawidgrad/Patient-Man</w:t>
-        </w:r>
-        <w:r>
-          <w:rPr>
-            <w:rStyle w:val="Hyperlink"/>
-          </w:rPr>
-          <w:t>a</w:t>
-        </w:r>
-        <w:r>
-          <w:rPr>
-            <w:rStyle w:val="Hyperlink"/>
-          </w:rPr>
-          <w:t>gement-System</w:t>
+          <w:t>https://github.com/Dawidgrad/Patient-Management-System</w:t>
         </w:r>
       </w:hyperlink>
     </w:p>
@@ -922,13 +909,7 @@
         <w:t>Factory pattern – used to create medicine and account classes. As the class types had to be decided at a run time,</w:t>
       </w:r>
       <w:r>
-        <w:t xml:space="preserve"> </w:t>
-      </w:r>
-      <w:r>
-        <w:t>such as Tablet, Capsule and Liquid medicine</w:t>
-      </w:r>
-      <w:r>
-        <w:t>,</w:t>
+        <w:t xml:space="preserve"> such as Tablet, Capsule and Liquid medicine,</w:t>
       </w:r>
       <w:r>
         <w:t xml:space="preserve"> the best solution for that was a Factory pattern. This also leaves a possibility to extend the implementation with other classes in the future.</w:t>
@@ -989,13 +970,7 @@
         <w:t>solution meets good design criteria for the most part, especially the model part of it.</w:t>
       </w:r>
       <w:r>
-        <w:t xml:space="preserve"> </w:t>
-      </w:r>
-      <w:r>
-        <w:t>There are some shortcomings though, which will be discussed in the next section.</w:t>
-      </w:r>
-      <w:r>
-        <w:t xml:space="preserve"> </w:t>
+        <w:t xml:space="preserve"> There are some shortcomings though, which will be discussed in the next section. </w:t>
       </w:r>
     </w:p>
     <w:p>
@@ -1237,8 +1212,9 @@
       <w:r>
         <w:t>Furthermore, as advised, the UML diagram has been split into several smaller subsystems, to further increase readability.</w:t>
       </w:r>
-    </w:p>
-    <w:p>
+      <w:r>
+        <w:t xml:space="preserve"> </w:t>
+      </w:r>
       <w:r>
         <w:t>The UML diagrams are included in Appendix 1, as well as the folder in the main submission folder.</w:t>
       </w:r>
@@ -1252,6 +1228,23 @@
       </w:r>
       <w:r>
         <w:t>password.</w:t>
+      </w:r>
+    </w:p>
+    <w:p>
+      <w:r>
+        <w:t>Finally, the JUnit tests are not fully implemented as they are missing for the singleton classes. This is due to limited time and</w:t>
+      </w:r>
+      <w:r>
+        <w:t xml:space="preserve"> rushed</w:t>
+      </w:r>
+      <w:r>
+        <w:t xml:space="preserve"> </w:t>
+      </w:r>
+      <w:r>
+        <w:t>implementation of</w:t>
+      </w:r>
+      <w:r>
+        <w:t xml:space="preserve"> the tests at the end of development process instead of the beginning. In the future this approach could be switched around to properly test the functionalities.</w:t>
       </w:r>
     </w:p>
     <w:p/>
@@ -1272,7 +1265,6 @@
           <w:b/>
           <w:sz w:val="28"/>
         </w:rPr>
-        <w:lastRenderedPageBreak/>
         <w:t>Appendix 1: UML Diagrams</w:t>
       </w:r>
     </w:p>
@@ -1354,14 +1346,36 @@
       <w:r>
         <w:t xml:space="preserve">Figure </w:t>
       </w:r>
-      <w:fldSimple w:instr=" SEQ Figure \* ARABIC ">
-        <w:r>
-          <w:rPr>
-            <w:noProof/>
-          </w:rPr>
-          <w:t>1</w:t>
-        </w:r>
-      </w:fldSimple>
+      <w:r>
+        <w:rPr>
+          <w:noProof/>
+        </w:rPr>
+        <w:fldChar w:fldCharType="begin"/>
+      </w:r>
+      <w:r>
+        <w:rPr>
+          <w:noProof/>
+        </w:rPr>
+        <w:instrText xml:space="preserve"> SEQ Figure \* ARABIC </w:instrText>
+      </w:r>
+      <w:r>
+        <w:rPr>
+          <w:noProof/>
+        </w:rPr>
+        <w:fldChar w:fldCharType="separate"/>
+      </w:r>
+      <w:r>
+        <w:rPr>
+          <w:noProof/>
+        </w:rPr>
+        <w:t>1</w:t>
+      </w:r>
+      <w:r>
+        <w:rPr>
+          <w:noProof/>
+        </w:rPr>
+        <w:fldChar w:fldCharType="end"/>
+      </w:r>
       <w:r>
         <w:t xml:space="preserve"> Account subsystem</w:t>
       </w:r>
@@ -1438,14 +1452,36 @@
       <w:r>
         <w:t xml:space="preserve">Figure </w:t>
       </w:r>
-      <w:fldSimple w:instr=" SEQ Figure \* ARABIC ">
-        <w:r>
-          <w:rPr>
-            <w:noProof/>
-          </w:rPr>
-          <w:t>2</w:t>
-        </w:r>
-      </w:fldSimple>
+      <w:r>
+        <w:rPr>
+          <w:noProof/>
+        </w:rPr>
+        <w:fldChar w:fldCharType="begin"/>
+      </w:r>
+      <w:r>
+        <w:rPr>
+          <w:noProof/>
+        </w:rPr>
+        <w:instrText xml:space="preserve"> SEQ Figure \* ARABIC </w:instrText>
+      </w:r>
+      <w:r>
+        <w:rPr>
+          <w:noProof/>
+        </w:rPr>
+        <w:fldChar w:fldCharType="separate"/>
+      </w:r>
+      <w:r>
+        <w:rPr>
+          <w:noProof/>
+        </w:rPr>
+        <w:t>2</w:t>
+      </w:r>
+      <w:r>
+        <w:rPr>
+          <w:noProof/>
+        </w:rPr>
+        <w:fldChar w:fldCharType="end"/>
+      </w:r>
       <w:r>
         <w:t xml:space="preserve"> Review and feedback subsystem</w:t>
       </w:r>
@@ -1522,14 +1558,36 @@
       <w:r>
         <w:t xml:space="preserve">Figure </w:t>
       </w:r>
-      <w:fldSimple w:instr=" SEQ Figure \* ARABIC ">
-        <w:r>
-          <w:rPr>
-            <w:noProof/>
-          </w:rPr>
-          <w:t>3</w:t>
-        </w:r>
-      </w:fldSimple>
+      <w:r>
+        <w:rPr>
+          <w:noProof/>
+        </w:rPr>
+        <w:fldChar w:fldCharType="begin"/>
+      </w:r>
+      <w:r>
+        <w:rPr>
+          <w:noProof/>
+        </w:rPr>
+        <w:instrText xml:space="preserve"> SEQ Figure \* ARABIC </w:instrText>
+      </w:r>
+      <w:r>
+        <w:rPr>
+          <w:noProof/>
+        </w:rPr>
+        <w:fldChar w:fldCharType="separate"/>
+      </w:r>
+      <w:r>
+        <w:rPr>
+          <w:noProof/>
+        </w:rPr>
+        <w:t>3</w:t>
+      </w:r>
+      <w:r>
+        <w:rPr>
+          <w:noProof/>
+        </w:rPr>
+        <w:fldChar w:fldCharType="end"/>
+      </w:r>
       <w:r>
         <w:t xml:space="preserve"> Patient account management system</w:t>
       </w:r>
@@ -1606,14 +1664,36 @@
       <w:r>
         <w:t xml:space="preserve">Figure </w:t>
       </w:r>
-      <w:fldSimple w:instr=" SEQ Figure \* ARABIC ">
-        <w:r>
-          <w:rPr>
-            <w:noProof/>
-          </w:rPr>
-          <w:t>4</w:t>
-        </w:r>
-      </w:fldSimple>
+      <w:r>
+        <w:rPr>
+          <w:noProof/>
+        </w:rPr>
+        <w:fldChar w:fldCharType="begin"/>
+      </w:r>
+      <w:r>
+        <w:rPr>
+          <w:noProof/>
+        </w:rPr>
+        <w:instrText xml:space="preserve"> SEQ Figure \* ARABIC </w:instrText>
+      </w:r>
+      <w:r>
+        <w:rPr>
+          <w:noProof/>
+        </w:rPr>
+        <w:fldChar w:fldCharType="separate"/>
+      </w:r>
+      <w:r>
+        <w:rPr>
+          <w:noProof/>
+        </w:rPr>
+        <w:t>4</w:t>
+      </w:r>
+      <w:r>
+        <w:rPr>
+          <w:noProof/>
+        </w:rPr>
+        <w:fldChar w:fldCharType="end"/>
+      </w:r>
       <w:r>
         <w:t xml:space="preserve"> Medicine subsystem</w:t>
       </w:r>
@@ -1678,8 +1758,6 @@
           </wp:inline>
         </w:drawing>
       </w:r>
-      <w:bookmarkStart w:id="0" w:name="_GoBack"/>
-      <w:bookmarkEnd w:id="0"/>
     </w:p>
     <w:p>
       <w:pPr>
@@ -1692,14 +1770,36 @@
       <w:r>
         <w:t xml:space="preserve">Figure </w:t>
       </w:r>
-      <w:fldSimple w:instr=" SEQ Figure \* ARABIC ">
-        <w:r>
-          <w:rPr>
-            <w:noProof/>
-          </w:rPr>
-          <w:t>5</w:t>
-        </w:r>
-      </w:fldSimple>
+      <w:r>
+        <w:rPr>
+          <w:noProof/>
+        </w:rPr>
+        <w:fldChar w:fldCharType="begin"/>
+      </w:r>
+      <w:r>
+        <w:rPr>
+          <w:noProof/>
+        </w:rPr>
+        <w:instrText xml:space="preserve"> SEQ Figure \* ARABIC </w:instrText>
+      </w:r>
+      <w:r>
+        <w:rPr>
+          <w:noProof/>
+        </w:rPr>
+        <w:fldChar w:fldCharType="separate"/>
+      </w:r>
+      <w:r>
+        <w:rPr>
+          <w:noProof/>
+        </w:rPr>
+        <w:t>5</w:t>
+      </w:r>
+      <w:r>
+        <w:rPr>
+          <w:noProof/>
+        </w:rPr>
+        <w:fldChar w:fldCharType="end"/>
+      </w:r>
       <w:r>
         <w:t xml:space="preserve"> Appointment subsystem</w:t>
       </w:r>

</xml_diff>